<commit_message>
added topic 7, updated 1
</commit_message>
<xml_diff>
--- a/01 Introduction/01 Introduction.docx
+++ b/01 Introduction/01 Introduction.docx
@@ -649,7 +649,6 @@
         </w:rPr>
       </w:pPr>
       <w:proofErr w:type="spellStart"/>
-      <w:proofErr w:type="gramStart"/>
       <w:r>
         <w:rPr>
           <w:rStyle w:val="Code"/>
@@ -657,12 +656,23 @@
         <w:t>boolean</w:t>
       </w:r>
       <w:proofErr w:type="spellEnd"/>
-      <w:proofErr w:type="gramEnd"/>
-      <w:r>
-        <w:rPr>
-          <w:rStyle w:val="Code"/>
-        </w:rPr>
-        <w:t xml:space="preserve"> result2=(n&lt;=40);</w:t>
+      <w:r>
+        <w:rPr>
+          <w:rStyle w:val="Code"/>
+        </w:rPr>
+        <w:t xml:space="preserve"> result2=(</w:t>
+      </w:r>
+      <w:r>
+        <w:rPr>
+          <w:rStyle w:val="Code"/>
+        </w:rPr>
+        <w:t>length</w:t>
+      </w:r>
+      <w:r>
+        <w:rPr>
+          <w:rStyle w:val="Code"/>
+        </w:rPr>
+        <w:t>&lt;=40);</w:t>
       </w:r>
       <w:r>
         <w:rPr>
@@ -674,7 +684,19 @@
         <w:rPr>
           <w:rStyle w:val="Code"/>
         </w:rPr>
-        <w:t>// what value does result2 have?</w:t>
+        <w:t xml:space="preserve">// what </w:t>
+      </w:r>
+      <w:r>
+        <w:rPr>
+          <w:rStyle w:val="Code"/>
+        </w:rPr>
+        <w:t>is</w:t>
+      </w:r>
+      <w:r>
+        <w:rPr>
+          <w:rStyle w:val="Code"/>
+        </w:rPr>
+        <w:t xml:space="preserve"> result2?</w:t>
       </w:r>
     </w:p>
     <w:p/>
@@ -1998,13 +2020,8 @@
       <w:r>
         <w:t xml:space="preserve"> – use </w:t>
       </w:r>
-      <w:proofErr w:type="spellStart"/>
-      <w:r>
-        <w:t>arrays</w:t>
-      </w:r>
-      <w:proofErr w:type="spellEnd"/>
-      <w:r>
-        <w:t>,</w:t>
+      <w:r>
+        <w:t>arrays,</w:t>
       </w:r>
       <w:r>
         <w:t xml:space="preserve"> </w:t>

</xml_diff>